<commit_message>
26 November 2025 19.18 WIB
</commit_message>
<xml_diff>
--- a/PBO/Praktikum  11 _ PBO _ Siti Sa'adah _ 2403001.docx
+++ b/PBO/Praktikum  11 _ PBO _ Siti Sa'adah _ 2403001.docx
@@ -355,6 +355,20 @@
           </wp:inline>
         </w:drawing>
       </w:r>
+    </w:p>
+    <w:p>
+      <w:pPr>
+        <w:pStyle w:val="ListParagraph"/>
+        <w:spacing w:line="360" w:lineRule="auto"/>
+        <w:ind w:left="1080"/>
+        <w:rPr>
+          <w:rFonts w:ascii="Times New Roman" w:hAnsi="Times New Roman" w:cs="Times New Roman"/>
+          <w:b/>
+          <w:bCs/>
+          <w:sz w:val="24"/>
+          <w:szCs w:val="24"/>
+        </w:rPr>
+      </w:pPr>
     </w:p>
     <w:p>
       <w:pPr>

</xml_diff>